<commit_message>
Correção na modelagem do GRE.
</commit_message>
<xml_diff>
--- a/01-Processo/01-Definição/02-GarantiaDaQualidade.docx
+++ b/01-Processo/01-Definição/02-GarantiaDaQualidade.docx
@@ -4457,6 +4457,8 @@
           <w:szCs w:val="32"/>
         </w:rPr>
       </w:pPr>
+      <w:bookmarkStart w:id="0" w:name="_GoBack"/>
+      <w:bookmarkEnd w:id="0"/>
     </w:p>
     <w:p>
       <w:pPr>
@@ -4494,23 +4496,7 @@
             <w:rFonts w:ascii="Arial" w:hAnsi="Arial" w:cs="Arial"/>
             <w:szCs w:val="32"/>
           </w:rPr>
-          <w:t>Qualid</w:t>
-        </w:r>
-        <w:r>
-          <w:rPr>
-            <w:rStyle w:val="Hyperlink"/>
-            <w:rFonts w:ascii="Arial" w:hAnsi="Arial" w:cs="Arial"/>
-            <w:szCs w:val="32"/>
-          </w:rPr>
-          <w:t>a</w:t>
-        </w:r>
-        <w:r>
-          <w:rPr>
-            <w:rStyle w:val="Hyperlink"/>
-            <w:rFonts w:ascii="Arial" w:hAnsi="Arial" w:cs="Arial"/>
-            <w:szCs w:val="32"/>
-          </w:rPr>
-          <w:t>de.</w:t>
+          <w:t>Qualidade.</w:t>
         </w:r>
         <w:proofErr w:type="gramEnd"/>
       </w:hyperlink>
@@ -4550,8 +4536,6 @@
           <w:szCs w:val="32"/>
         </w:rPr>
       </w:pPr>
-      <w:bookmarkStart w:id="0" w:name="_GoBack"/>
-      <w:bookmarkEnd w:id="0"/>
     </w:p>
     <w:p>
       <w:pPr>

</xml_diff>